<commit_message>
DP-CU-2, se especifica que la base de datos no cambia luego de un flujo erroneo
</commit_message>
<xml_diff>
--- a/documentos/Pruebas/DP-CU-02.docx
+++ b/documentos/Pruebas/DP-CU-02.docx
@@ -1620,6 +1620,78 @@
         <w:ind w:left="1440"/>
         <w:rPr>
           <w:rFonts w:ascii="Arial" w:hAnsi="Arial" w:cs="Arial"/>
+          <w:sz w:val="24"/>
+          <w:szCs w:val="24"/>
+        </w:rPr>
+      </w:pPr>
+      <w:r>
+        <w:rPr>
+          <w:rFonts w:ascii="Arial" w:hAnsi="Arial" w:cs="Arial"/>
+          <w:sz w:val="24"/>
+          <w:szCs w:val="24"/>
+        </w:rPr>
+        <w:t>Me</w:t>
+      </w:r>
+      <w:r>
+        <w:rPr>
+          <w:rFonts w:ascii="Arial" w:hAnsi="Arial" w:cs="Arial"/>
+          <w:sz w:val="24"/>
+          <w:szCs w:val="24"/>
+        </w:rPr>
+        <w:t xml:space="preserve">nsaje : “Error, ya existe un usuario registrado </w:t>
+      </w:r>
+      <w:r>
+        <w:rPr>
+          <w:rFonts w:ascii="Arial" w:hAnsi="Arial" w:cs="Arial"/>
+          <w:sz w:val="24"/>
+          <w:szCs w:val="24"/>
+        </w:rPr>
+        <w:t xml:space="preserve">con </w:t>
+      </w:r>
+      <w:r>
+        <w:rPr>
+          <w:rFonts w:ascii="Arial" w:hAnsi="Arial" w:cs="Arial"/>
+          <w:sz w:val="24"/>
+          <w:szCs w:val="24"/>
+        </w:rPr>
+        <w:t xml:space="preserve">esta </w:t>
+      </w:r>
+      <w:r>
+        <w:rPr>
+          <w:rFonts w:ascii="Arial" w:hAnsi="Arial" w:cs="Arial"/>
+          <w:sz w:val="24"/>
+          <w:szCs w:val="24"/>
+        </w:rPr>
+        <w:t>cedula”</w:t>
+      </w:r>
+    </w:p>
+    <w:p>
+      <w:pPr>
+        <w:pStyle w:val="bp"/>
+        <w:spacing w:before="0" w:after="0"/>
+        <w:rPr>
+          <w:rFonts w:ascii="Arial" w:hAnsi="Arial" w:cs="Arial"/>
+          <w:sz w:val="24"/>
+          <w:szCs w:val="24"/>
+        </w:rPr>
+      </w:pPr>
+      <w:r>
+        <w:rPr>
+          <w:rFonts w:ascii="Arial" w:hAnsi="Arial" w:cs="Arial"/>
+          <w:sz w:val="24"/>
+          <w:szCs w:val="24"/>
+        </w:rPr>
+        <w:lastRenderedPageBreak/>
+        <w:tab/>
+        <w:t>Base de datos:</w:t>
+      </w:r>
+    </w:p>
+    <w:p>
+      <w:pPr>
+        <w:pStyle w:val="bp"/>
+        <w:spacing w:before="0" w:after="0"/>
+        <w:rPr>
+          <w:rFonts w:ascii="Arial" w:hAnsi="Arial" w:cs="Arial"/>
           <w:color w:val="0000FF"/>
           <w:sz w:val="24"/>
           <w:szCs w:val="24"/>
@@ -1631,39 +1703,16 @@
           <w:sz w:val="24"/>
           <w:szCs w:val="24"/>
         </w:rPr>
-        <w:t>Me</w:t>
-      </w:r>
-      <w:r>
-        <w:rPr>
-          <w:rFonts w:ascii="Arial" w:hAnsi="Arial" w:cs="Arial"/>
-          <w:sz w:val="24"/>
-          <w:szCs w:val="24"/>
-        </w:rPr>
-        <w:t xml:space="preserve">nsaje : “Error, ya existe un usuario registrado </w:t>
-      </w:r>
-      <w:r>
-        <w:rPr>
-          <w:rFonts w:ascii="Arial" w:hAnsi="Arial" w:cs="Arial"/>
-          <w:sz w:val="24"/>
-          <w:szCs w:val="24"/>
-        </w:rPr>
-        <w:t xml:space="preserve">con </w:t>
-      </w:r>
-      <w:r>
-        <w:rPr>
-          <w:rFonts w:ascii="Arial" w:hAnsi="Arial" w:cs="Arial"/>
-          <w:sz w:val="24"/>
-          <w:szCs w:val="24"/>
-        </w:rPr>
-        <w:t xml:space="preserve">esta </w:t>
-      </w:r>
-      <w:r>
-        <w:rPr>
-          <w:rFonts w:ascii="Arial" w:hAnsi="Arial" w:cs="Arial"/>
-          <w:sz w:val="24"/>
-          <w:szCs w:val="24"/>
-        </w:rPr>
-        <w:t>cedula”</w:t>
+        <w:tab/>
+      </w:r>
+      <w:r>
+        <w:rPr>
+          <w:rFonts w:ascii="Arial" w:hAnsi="Arial" w:cs="Arial"/>
+          <w:sz w:val="24"/>
+          <w:szCs w:val="24"/>
+        </w:rPr>
+        <w:tab/>
+        <w:t>No debe ocurrir modificación alguna.</w:t>
       </w:r>
       <w:bookmarkStart w:id="0" w:name="_GoBack"/>
       <w:bookmarkEnd w:id="0"/>
@@ -1781,7 +1830,7 @@
         <w:noProof/>
         <w:sz w:val="20"/>
       </w:rPr>
-      <w:t>1</w:t>
+      <w:t>2</w:t>
     </w:r>
     <w:r>
       <w:rPr>
@@ -1824,7 +1873,7 @@
         <w:noProof/>
         <w:sz w:val="20"/>
       </w:rPr>
-      <w:t>1</w:t>
+      <w:t>2</w:t>
     </w:r>
     <w:r>
       <w:rPr>

</xml_diff>